<commit_message>
Changed size of juggernaut, starting ending dialogue implement
</commit_message>
<xml_diff>
--- a/Game Dev 2/Assets/Gold Master fixes.docx
+++ b/Game Dev 2/Assets/Gold Master fixes.docx
@@ -3,8 +3,6 @@
 <w:document xmlns:wpc="http://schemas.microsoft.com/office/word/2010/wordprocessingCanvas" xmlns:cx="http://schemas.microsoft.com/office/drawing/2014/chartex" xmlns:cx1="http://schemas.microsoft.com/office/drawing/2015/9/8/chartex" xmlns:mc="http://schemas.openxmlformats.org/markup-compatibility/2006" xmlns:o="urn:schemas-microsoft-com:office:office" xmlns:r="http://schemas.openxmlformats.org/officeDocument/2006/relationships" xmlns:m="http://schemas.openxmlformats.org/officeDocument/2006/math" xmlns:v="urn:schemas-microsoft-com:vml" xmlns:wp14="http://schemas.microsoft.com/office/word/2010/wordprocessingDrawing" xmlns:wp="http://schemas.openxmlformats.org/drawingml/2006/wordprocessingDrawing" xmlns:w10="urn:schemas-microsoft-com:office:word" xmlns:w="http://schemas.openxmlformats.org/wordprocessingml/2006/main" xmlns:w14="http://schemas.microsoft.com/office/word/2010/wordml" xmlns:w15="http://schemas.microsoft.com/office/word/2012/wordml" xmlns:w16se="http://schemas.microsoft.com/office/word/2015/wordml/symex" xmlns:wpg="http://schemas.microsoft.com/office/word/2010/wordprocessingGroup" xmlns:wpi="http://schemas.microsoft.com/office/word/2010/wordprocessingInk" xmlns:wne="http://schemas.microsoft.com/office/word/2006/wordml" xmlns:wps="http://schemas.microsoft.com/office/word/2010/wordprocessingShape" mc:Ignorable="w14 w15 w16se wp14">
   <w:body>
     <w:p>
-      <w:bookmarkStart w:id="0" w:name="_GoBack"/>
-      <w:bookmarkEnd w:id="0"/>
       <w:r>
         <w:t>Gold Master fixes, Level 1</w:t>
       </w:r>
@@ -19,12 +17,21 @@
     </w:p>
     <w:p>
       <w:r>
+        <w:rPr>
+          <w:strike/>
+        </w:rPr>
         <w:t xml:space="preserve">A: this happens, where all these guys get stuck on the wall and don’t know what to do. First room. The guy on the box is also stuck and just running in place. They will still shoot, but at a much more reasonable rate than earlier version. </w:t>
       </w:r>
       <w:r>
+        <w:rPr>
+          <w:strike/>
+        </w:rPr>
         <w:t>-</w:t>
       </w:r>
       <w:r>
+        <w:rPr>
+          <w:strike/>
+        </w:rPr>
         <w:t>Anthony</w:t>
       </w:r>
       <w:r>
@@ -86,17 +93,50 @@
         <w:t xml:space="preserve">A: if we have recoil, then the gun should return to where it was, not slightly above. It’s not really immersive, it’s just annoying to deal with. </w:t>
       </w:r>
       <w:r>
-        <w:t>-Steve</w:t>
-      </w:r>
-    </w:p>
-    <w:p>
-      <w:r>
-        <w:t xml:space="preserve">A: should respawn as the last guy you were. I hate getting to be the hunter, and then dying immediately, no being able to play said hunter at all. </w:t>
-      </w:r>
-    </w:p>
-    <w:p>
-      <w:r>
-        <w:t xml:space="preserve">B: shooting with the normal grunt feels kinda off. The shots appear to land but don’t, especially when you are trying to peak a corner or are close to a wall. </w:t>
+        <w:t>–</w:t>
+      </w:r>
+      <w:r>
+        <w:t>Steve</w:t>
+      </w:r>
+    </w:p>
+    <w:p>
+      <w:pPr>
+        <w:rPr>
+          <w:strike/>
+        </w:rPr>
+      </w:pPr>
+      <w:r>
+        <w:rPr>
+          <w:strike/>
+        </w:rPr>
+        <w:t xml:space="preserve">A: should respawn as the last guy you were. I hate getting to be the hunter, and then dying immediately, </w:t>
+      </w:r>
+      <w:proofErr w:type="spellStart"/>
+      <w:r>
+        <w:rPr>
+          <w:strike/>
+        </w:rPr>
+        <w:t>no</w:t>
+      </w:r>
+      <w:proofErr w:type="spellEnd"/>
+      <w:r>
+        <w:rPr>
+          <w:strike/>
+        </w:rPr>
+        <w:t xml:space="preserve"> being able to play said hunter at all. </w:t>
+      </w:r>
+    </w:p>
+    <w:p>
+      <w:r>
+        <w:t xml:space="preserve">B: shooting with the normal grunt feels </w:t>
+      </w:r>
+      <w:proofErr w:type="spellStart"/>
+      <w:r>
+        <w:t>kinda</w:t>
+      </w:r>
+      <w:proofErr w:type="spellEnd"/>
+      <w:r>
+        <w:t xml:space="preserve"> off. The shots appear to land but don’t, especially when you are trying to peak a corner or are close to a wall. </w:t>
       </w:r>
       <w:r>
         <w:t>Either that, or the grunts take more shots than I initially remember. If it is just that you don’t deal a lot of damage as a grunt, then we might want to consider increasing that damage. Not as a</w:t>
@@ -162,14 +202,22 @@
             <v:path o:extrusionok="f" gradientshapeok="t" o:connecttype="rect"/>
             <o:lock v:ext="edit" aspectratio="t"/>
           </v:shapetype>
-          <v:shape id="_x0000_i1025" type="#_x0000_t75" style="width:468pt;height:262.9pt">
+          <v:shape id="_x0000_i1025" type="#_x0000_t75" style="width:468pt;height:263.4pt">
             <v:imagedata r:id="rId5" o:title="Screenshot (46)"/>
           </v:shape>
         </w:pict>
       </w:r>
     </w:p>
     <w:p>
-      <w:r>
+      <w:pPr>
+        <w:rPr>
+          <w:strike/>
+        </w:rPr>
+      </w:pPr>
+      <w:r>
+        <w:rPr>
+          <w:strike/>
+        </w:rPr>
         <w:t>B: sniper’s jump is really finicky. It sometimes works, but then refuses to work after a few jumps. -Steve</w:t>
       </w:r>
     </w:p>
@@ -198,10 +246,21 @@
       </w:r>
     </w:p>
     <w:p>
-      <w:r>
+      <w:pPr>
+        <w:rPr>
+          <w:strike/>
+        </w:rPr>
+      </w:pPr>
+      <w:r>
+        <w:rPr>
+          <w:strike/>
+        </w:rPr>
         <w:t xml:space="preserve">C: as a possessed grunt, you can sometimes start running, stop, and the animation for running will continue to play. </w:t>
       </w:r>
       <w:r>
+        <w:rPr>
+          <w:strike/>
+        </w:rPr>
         <w:t>-Steve</w:t>
       </w:r>
     </w:p>
@@ -229,19 +288,33 @@
     </w:p>
     <w:p>
       <w:r>
-        <w:t xml:space="preserve">A: Enemies will regularly clip through objects, which leads me to believe that Anthony needs to remake the navmesh for this second level. </w:t>
-      </w:r>
-    </w:p>
-    <w:p>
-      <w:r>
+        <w:t xml:space="preserve">A: Enemies will regularly clip through objects, which leads me to believe that Anthony needs to remake the </w:t>
+      </w:r>
+      <w:proofErr w:type="spellStart"/>
+      <w:r>
+        <w:t>navmesh</w:t>
+      </w:r>
+      <w:proofErr w:type="spellEnd"/>
+      <w:r>
+        <w:t xml:space="preserve"> for this second level. </w:t>
+      </w:r>
+    </w:p>
+    <w:p>
+      <w:r>
+        <w:rPr>
+          <w:strike/>
+        </w:rPr>
         <w:t xml:space="preserve">A: okay, this guy gets stuck in this big box in the second room. </w:t>
       </w:r>
       <w:r>
+        <w:rPr>
+          <w:strike/>
+        </w:rPr>
         <w:t>-Anthony</w:t>
       </w:r>
       <w:r>
         <w:pict>
-          <v:shape id="_x0000_i1026" type="#_x0000_t75" style="width:468pt;height:262.9pt">
+          <v:shape id="_x0000_i1026" type="#_x0000_t75" style="width:468pt;height:263.4pt">
             <v:imagedata r:id="rId6" o:title="Screenshot (48)"/>
           </v:shape>
         </w:pict>
@@ -249,7 +322,18 @@
     </w:p>
     <w:p>
       <w:r>
-        <w:t>A: heavy’s gun doesn’t exist for some reason. He can’t fire, and I don’t think the enemies can even shoot at you. Also, the shield looks like it’s only in front of you and slows you down, which is terrible. Please make him smaller too, he is way too big for the level right now. –Bryce/Steve</w:t>
+        <w:t xml:space="preserve">A: heavy’s gun doesn’t exist for some reason. He can’t fire, and I don’t think the enemies can even shoot at you. Also, the shield looks like it’s only in front of you and slows you down, which is terrible. </w:t>
+      </w:r>
+      <w:bookmarkStart w:id="0" w:name="_GoBack"/>
+      <w:r>
+        <w:rPr>
+          <w:strike/>
+        </w:rPr>
+        <w:t>Please make him smaller too, he is way too big for the level right now</w:t>
+      </w:r>
+      <w:bookmarkEnd w:id="0"/>
+      <w:r>
+        <w:t>. –Bryce/Steve</w:t>
       </w:r>
     </w:p>
     <w:p>
@@ -272,14 +356,42 @@
       </w:r>
     </w:p>
     <w:p>
-      <w:r>
+      <w:pPr>
+        <w:rPr>
+          <w:strike/>
+        </w:rPr>
+      </w:pPr>
+      <w:r>
+        <w:rPr>
+          <w:strike/>
+        </w:rPr>
         <w:t xml:space="preserve">A: Final red room doesn’t take you to the final boss. I thought we were doing that but if we </w:t>
       </w:r>
       <w:r>
+        <w:rPr>
+          <w:strike/>
+        </w:rPr>
         <w:t>aren’t,</w:t>
       </w:r>
       <w:r>
-        <w:t xml:space="preserve"> then this isn’t as big of an issue. As of now though, it doesn’t even trigger anything, not even a cutscene. </w:t>
+        <w:rPr>
+          <w:strike/>
+        </w:rPr>
+        <w:t xml:space="preserve"> then this isn’t as big of an issue. As of now though, it doesn’t even trigger anything, not even a </w:t>
+      </w:r>
+      <w:proofErr w:type="spellStart"/>
+      <w:r>
+        <w:rPr>
+          <w:strike/>
+        </w:rPr>
+        <w:t>cutscene</w:t>
+      </w:r>
+      <w:proofErr w:type="spellEnd"/>
+      <w:r>
+        <w:rPr>
+          <w:strike/>
+        </w:rPr>
+        <w:t xml:space="preserve">. </w:t>
       </w:r>
     </w:p>
     <w:p>
@@ -351,7 +463,15 @@
     </w:p>
     <w:p>
       <w:r>
-        <w:t xml:space="preserve">A: If you die during time stop as a sniper, and respawn as normal guy, you never come out of slo-mo. </w:t>
+        <w:t xml:space="preserve">A: If you die during time stop as a sniper, and respawn as normal guy, you never come out of </w:t>
+      </w:r>
+      <w:proofErr w:type="spellStart"/>
+      <w:r>
+        <w:t>slo</w:t>
+      </w:r>
+      <w:proofErr w:type="spellEnd"/>
+      <w:r>
+        <w:t xml:space="preserve">-mo. </w:t>
       </w:r>
       <w:r>
         <w:t>-Steve</w:t>
@@ -370,7 +490,15 @@
         <w:t xml:space="preserve">B: DO NOT POSSESS AN ENEMY FALLING OUT OF THE MAP. Also, in case we do fall outside the map, can we have a safeguard to respawn the player? I feel like that would make things a simpler, especially playtest-wise.  </w:t>
       </w:r>
       <w:r>
-        <w:t xml:space="preserve">–Anthony(this is really just a pathing issue. </w:t>
+        <w:t>–</w:t>
+      </w:r>
+      <w:proofErr w:type="gramStart"/>
+      <w:r>
+        <w:t>Anthony(</w:t>
+      </w:r>
+      <w:proofErr w:type="gramEnd"/>
+      <w:r>
+        <w:t xml:space="preserve">this is really just a pathing issue. </w:t>
       </w:r>
     </w:p>
     <w:p>
@@ -394,7 +522,7 @@
       <w:r>
         <w:lastRenderedPageBreak/>
         <w:pict>
-          <v:shape id="_x0000_i1027" type="#_x0000_t75" style="width:468pt;height:262.9pt">
+          <v:shape id="_x0000_i1027" type="#_x0000_t75" style="width:468pt;height:263.4pt">
             <v:imagedata r:id="rId8" o:title="Screenshot (47)"/>
           </v:shape>
         </w:pict>

</xml_diff>

<commit_message>
needed wall for final fight, some gold master fixes, some anim fixes
</commit_message>
<xml_diff>
--- a/Game Dev 2/Assets/Gold Master fixes.docx
+++ b/Game Dev 2/Assets/Gold Master fixes.docx
@@ -8,13 +8,26 @@
       </w:r>
     </w:p>
     <w:p>
-      <w:r>
+      <w:pPr>
+        <w:rPr>
+          <w:strike/>
+        </w:rPr>
+      </w:pPr>
+      <w:bookmarkStart w:id="0" w:name="_GoBack"/>
+      <w:r>
+        <w:rPr>
+          <w:strike/>
+        </w:rPr>
         <w:t xml:space="preserve">A: Rooms need a system to inform the player which way they’re supposed to go. I will be fixing this with the signs we have, but textured red for wrong way, and green for right way. I’ll have them at different points in the map at doorways and such. </w:t>
       </w:r>
       <w:r>
+        <w:rPr>
+          <w:strike/>
+        </w:rPr>
         <w:t>-Sam</w:t>
       </w:r>
     </w:p>
+    <w:bookmarkEnd w:id="0"/>
     <w:p>
       <w:r>
         <w:rPr>
@@ -227,13 +240,27 @@
       </w:r>
     </w:p>
     <w:p>
-      <w:r>
+      <w:pPr>
+        <w:rPr>
+          <w:strike/>
+        </w:rPr>
+      </w:pPr>
+      <w:r>
+        <w:rPr>
+          <w:strike/>
+        </w:rPr>
         <w:t>C: if you look straight up, the camera starts to violently vibrate. We’re talking the flash vibrating his molecules level of shaky. Not a huge deal, but something we might want to fix up if there’s time</w:t>
       </w:r>
       <w:r>
+        <w:rPr>
+          <w:strike/>
+        </w:rPr>
         <w:t xml:space="preserve">. Edit, this happens at certain sweet spots, I.E whenever the camera’s position in the game is essentially in the wall. </w:t>
       </w:r>
       <w:r>
+        <w:rPr>
+          <w:strike/>
+        </w:rPr>
         <w:t>-Steve</w:t>
       </w:r>
     </w:p>
@@ -288,15 +315,46 @@
     </w:p>
     <w:p>
       <w:r>
+        <w:rPr>
+          <w:strike/>
+        </w:rPr>
         <w:t xml:space="preserve">A: Enemies will regularly clip through objects, which leads me to believe that Anthony needs to remake the </w:t>
       </w:r>
       <w:proofErr w:type="spellStart"/>
       <w:r>
+        <w:rPr>
+          <w:strike/>
+        </w:rPr>
         <w:t>navmesh</w:t>
       </w:r>
       <w:proofErr w:type="spellEnd"/>
       <w:r>
-        <w:t xml:space="preserve"> for this second level. </w:t>
+        <w:rPr>
+          <w:strike/>
+        </w:rPr>
+        <w:t xml:space="preserve"> for this second level</w:t>
+      </w:r>
+      <w:r>
+        <w:t xml:space="preserve">. </w:t>
+      </w:r>
+      <w:r>
+        <w:t>(</w:t>
+      </w:r>
+      <w:proofErr w:type="gramStart"/>
+      <w:r>
+        <w:t>still</w:t>
+      </w:r>
+      <w:proofErr w:type="gramEnd"/>
+      <w:r>
+        <w:t xml:space="preserve"> needs </w:t>
+      </w:r>
+      <w:proofErr w:type="spellStart"/>
+      <w:r>
+        <w:t>navmesh</w:t>
+      </w:r>
+      <w:proofErr w:type="spellEnd"/>
+      <w:r>
+        <w:t>)</w:t>
       </w:r>
     </w:p>
     <w:p>
@@ -324,34 +382,57 @@
       <w:r>
         <w:t xml:space="preserve">A: heavy’s gun doesn’t exist for some reason. He can’t fire, and I don’t think the enemies can even shoot at you. Also, the shield looks like it’s only in front of you and slows you down, which is terrible. </w:t>
       </w:r>
-      <w:bookmarkStart w:id="0" w:name="_GoBack"/>
       <w:r>
         <w:rPr>
           <w:strike/>
         </w:rPr>
         <w:t>Please make him smaller too, he is way too big for the level right now</w:t>
       </w:r>
-      <w:bookmarkEnd w:id="0"/>
       <w:r>
         <w:t>. –Bryce/Steve</w:t>
       </w:r>
     </w:p>
     <w:p>
-      <w:r>
+      <w:pPr>
+        <w:rPr>
+          <w:strike/>
+        </w:rPr>
+      </w:pPr>
+      <w:r>
+        <w:rPr>
+          <w:strike/>
+        </w:rPr>
         <w:t>A: Stairway in the last big room needs a hit box on it, right now</w:t>
       </w:r>
       <w:r>
+        <w:rPr>
+          <w:strike/>
+        </w:rPr>
         <w:t xml:space="preserve"> you can walk right through it.-Bryce/Sam. </w:t>
       </w:r>
     </w:p>
     <w:p>
-      <w:r>
+      <w:pPr>
+        <w:rPr>
+          <w:strike/>
+        </w:rPr>
+      </w:pPr>
+      <w:r>
+        <w:rPr>
+          <w:strike/>
+        </w:rPr>
         <w:t xml:space="preserve">A: All bridges in level 2 need colliders. The two in the next half of the last room are also nonexistent in terms of tangibility. </w:t>
       </w:r>
       <w:r>
+        <w:rPr>
+          <w:strike/>
+        </w:rPr>
         <w:t>Bryce-Sam</w:t>
       </w:r>
       <w:r>
+        <w:rPr>
+          <w:strike/>
+        </w:rPr>
         <w:t>.</w:t>
       </w:r>
     </w:p>

</xml_diff>